<commit_message>
Added Query test suite.
</commit_message>
<xml_diff>
--- a/tests/org.obeonetwork.m2doc.tests/results/ecoreDocumentationTemplateResults.docx
+++ b/tests/org.obeonetwork.m2doc.tests/results/ecoreDocumentationTemplateResults.docx
@@ -1702,11 +1702,11 @@
               <w:br/>
             </w:r>
             <w:r>
-              <w:t>les balises {gd:for} et {gd:endfor} sont supprimées.</w:t>
+              <w:t>les balises {m:for} et {m:endfor} sont supprimées.</w:t>
               <w:br/>
             </w:r>
             <w:r>
-              <w:t>Si la balise {gd:for} est immédiatement suivie d'un retour chariot alors l'ensemble du paragraphe la contenant est supprimée du résultat sinon, le paragraphe duquel on a supprimé la balise est inséré dans le résultat. Le même traitement est appliqué à la balise {gd:endfor}]</w:t>
+              <w:t>Si la balise {m:for} est immédiatement suivie d'un retour chariot alors l'ensemble du paragraphe la contenant est supprimée du résultat sinon, le paragraphe duquel on a supprimé la balise est inséré dans le résultat. Le même traitement est appliqué à la balise {m:endfor}]</w:t>
             </w:r>
           </w:p>
         </w:tc>

</xml_diff>